<commit_message>
Assignment 1 & 2 task complete
</commit_message>
<xml_diff>
--- a/PHP_Assignment_ScreenShot.docx
+++ b/PHP_Assignment_ScreenShot.docx
@@ -695,7 +695,7 @@
           <w:noProof/>
         </w:rPr>
         <w:drawing>
-          <wp:inline distT="0" distB="0" distL="0" distR="0" wp14:anchorId="367EE5D4" wp14:editId="03C0490C">
+          <wp:inline distT="0" distB="0" distL="0" distR="0" wp14:anchorId="367EE5D4" wp14:editId="12941611">
             <wp:extent cx="5721985" cy="3041015"/>
             <wp:effectExtent l="0" t="0" r="0" b="6985"/>
             <wp:docPr id="1474477538" name="Picture 39"/>
@@ -912,7 +912,7 @@
           <w:noProof/>
         </w:rPr>
         <w:drawing>
-          <wp:inline distT="0" distB="0" distL="0" distR="0" wp14:anchorId="60CD7FF3" wp14:editId="61E405D3">
+          <wp:inline distT="0" distB="0" distL="0" distR="0" wp14:anchorId="60CD7FF3" wp14:editId="3A9C2068">
             <wp:extent cx="5721985" cy="3041015"/>
             <wp:effectExtent l="0" t="0" r="0" b="6985"/>
             <wp:docPr id="1474250814" name="Picture 44"/>
@@ -2210,7 +2210,7 @@
           <w:noProof/>
         </w:rPr>
         <w:drawing>
-          <wp:inline distT="0" distB="0" distL="0" distR="0" wp14:anchorId="5F8AE002" wp14:editId="6C17A363">
+          <wp:inline distT="0" distB="0" distL="0" distR="0" wp14:anchorId="5F8AE002" wp14:editId="356D3BCE">
             <wp:extent cx="5725160" cy="3041650"/>
             <wp:effectExtent l="0" t="0" r="8890" b="6350"/>
             <wp:docPr id="2123457414" name="Picture 5"/>
@@ -2741,6 +2741,9 @@
         </w:drawing>
       </w:r>
       <w:r>
+        <w:rPr>
+          <w:noProof/>
+        </w:rPr>
         <w:drawing>
           <wp:inline distT="0" distB="0" distL="0" distR="0" wp14:anchorId="6B4E96EF" wp14:editId="3209D3B8">
             <wp:extent cx="5731510" cy="3044825"/>
@@ -2976,6 +2979,548 @@
                     <a:xfrm>
                       <a:off x="0" y="0"/>
                       <a:ext cx="5725160" cy="3041650"/>
+                    </a:xfrm>
+                    <a:prstGeom prst="rect">
+                      <a:avLst/>
+                    </a:prstGeom>
+                    <a:noFill/>
+                    <a:ln>
+                      <a:noFill/>
+                    </a:ln>
+                  </pic:spPr>
+                </pic:pic>
+              </a:graphicData>
+            </a:graphic>
+          </wp:inline>
+        </w:drawing>
+      </w:r>
+    </w:p>
+    <w:p>
+      <w:pPr>
+        <w:tabs>
+          <w:tab w:val="left" w:pos="5532"/>
+        </w:tabs>
+      </w:pPr>
+      <w:r>
+        <w:rPr>
+          <w:noProof/>
+        </w:rPr>
+        <w:lastRenderedPageBreak/>
+        <w:drawing>
+          <wp:inline distT="0" distB="0" distL="0" distR="0" wp14:anchorId="62F0DD20" wp14:editId="47DE4797">
+            <wp:extent cx="5723255" cy="3040380"/>
+            <wp:effectExtent l="0" t="0" r="0" b="7620"/>
+            <wp:docPr id="1274765398" name="Picture 1"/>
+            <wp:cNvGraphicFramePr>
+              <a:graphicFrameLocks xmlns:a="http://schemas.openxmlformats.org/drawingml/2006/main" noChangeAspect="1"/>
+            </wp:cNvGraphicFramePr>
+            <a:graphic xmlns:a="http://schemas.openxmlformats.org/drawingml/2006/main">
+              <a:graphicData uri="http://schemas.openxmlformats.org/drawingml/2006/picture">
+                <pic:pic xmlns:pic="http://schemas.openxmlformats.org/drawingml/2006/picture">
+                  <pic:nvPicPr>
+                    <pic:cNvPr id="0" name="Picture 1"/>
+                    <pic:cNvPicPr>
+                      <a:picLocks noChangeAspect="1" noChangeArrowheads="1"/>
+                    </pic:cNvPicPr>
+                  </pic:nvPicPr>
+                  <pic:blipFill>
+                    <a:blip r:embed="rId62" cstate="print">
+                      <a:extLst>
+                        <a:ext uri="{28A0092B-C50C-407E-A947-70E740481C1C}">
+                          <a14:useLocalDpi xmlns:a14="http://schemas.microsoft.com/office/drawing/2010/main" val="0"/>
+                        </a:ext>
+                      </a:extLst>
+                    </a:blip>
+                    <a:srcRect/>
+                    <a:stretch>
+                      <a:fillRect/>
+                    </a:stretch>
+                  </pic:blipFill>
+                  <pic:spPr bwMode="auto">
+                    <a:xfrm>
+                      <a:off x="0" y="0"/>
+                      <a:ext cx="5723255" cy="3040380"/>
+                    </a:xfrm>
+                    <a:prstGeom prst="rect">
+                      <a:avLst/>
+                    </a:prstGeom>
+                    <a:noFill/>
+                    <a:ln>
+                      <a:noFill/>
+                    </a:ln>
+                  </pic:spPr>
+                </pic:pic>
+              </a:graphicData>
+            </a:graphic>
+          </wp:inline>
+        </w:drawing>
+      </w:r>
+      <w:r>
+        <w:rPr>
+          <w:noProof/>
+        </w:rPr>
+        <w:drawing>
+          <wp:inline distT="0" distB="0" distL="0" distR="0" wp14:anchorId="3850041F" wp14:editId="76D44169">
+            <wp:extent cx="5723255" cy="3040380"/>
+            <wp:effectExtent l="0" t="0" r="0" b="7620"/>
+            <wp:docPr id="397218810" name="Picture 2"/>
+            <wp:cNvGraphicFramePr>
+              <a:graphicFrameLocks xmlns:a="http://schemas.openxmlformats.org/drawingml/2006/main" noChangeAspect="1"/>
+            </wp:cNvGraphicFramePr>
+            <a:graphic xmlns:a="http://schemas.openxmlformats.org/drawingml/2006/main">
+              <a:graphicData uri="http://schemas.openxmlformats.org/drawingml/2006/picture">
+                <pic:pic xmlns:pic="http://schemas.openxmlformats.org/drawingml/2006/picture">
+                  <pic:nvPicPr>
+                    <pic:cNvPr id="0" name="Picture 2"/>
+                    <pic:cNvPicPr>
+                      <a:picLocks noChangeAspect="1" noChangeArrowheads="1"/>
+                    </pic:cNvPicPr>
+                  </pic:nvPicPr>
+                  <pic:blipFill>
+                    <a:blip r:embed="rId63" cstate="print">
+                      <a:extLst>
+                        <a:ext uri="{28A0092B-C50C-407E-A947-70E740481C1C}">
+                          <a14:useLocalDpi xmlns:a14="http://schemas.microsoft.com/office/drawing/2010/main" val="0"/>
+                        </a:ext>
+                      </a:extLst>
+                    </a:blip>
+                    <a:srcRect/>
+                    <a:stretch>
+                      <a:fillRect/>
+                    </a:stretch>
+                  </pic:blipFill>
+                  <pic:spPr bwMode="auto">
+                    <a:xfrm>
+                      <a:off x="0" y="0"/>
+                      <a:ext cx="5723255" cy="3040380"/>
+                    </a:xfrm>
+                    <a:prstGeom prst="rect">
+                      <a:avLst/>
+                    </a:prstGeom>
+                    <a:noFill/>
+                    <a:ln>
+                      <a:noFill/>
+                    </a:ln>
+                  </pic:spPr>
+                </pic:pic>
+              </a:graphicData>
+            </a:graphic>
+          </wp:inline>
+        </w:drawing>
+      </w:r>
+      <w:r>
+        <w:rPr>
+          <w:noProof/>
+        </w:rPr>
+        <w:lastRenderedPageBreak/>
+        <w:drawing>
+          <wp:inline distT="0" distB="0" distL="0" distR="0" wp14:anchorId="7F021225" wp14:editId="167A8F32">
+            <wp:extent cx="5723255" cy="3040380"/>
+            <wp:effectExtent l="0" t="0" r="0" b="7620"/>
+            <wp:docPr id="373052293" name="Picture 3"/>
+            <wp:cNvGraphicFramePr>
+              <a:graphicFrameLocks xmlns:a="http://schemas.openxmlformats.org/drawingml/2006/main" noChangeAspect="1"/>
+            </wp:cNvGraphicFramePr>
+            <a:graphic xmlns:a="http://schemas.openxmlformats.org/drawingml/2006/main">
+              <a:graphicData uri="http://schemas.openxmlformats.org/drawingml/2006/picture">
+                <pic:pic xmlns:pic="http://schemas.openxmlformats.org/drawingml/2006/picture">
+                  <pic:nvPicPr>
+                    <pic:cNvPr id="0" name="Picture 3"/>
+                    <pic:cNvPicPr>
+                      <a:picLocks noChangeAspect="1" noChangeArrowheads="1"/>
+                    </pic:cNvPicPr>
+                  </pic:nvPicPr>
+                  <pic:blipFill>
+                    <a:blip r:embed="rId64" cstate="print">
+                      <a:extLst>
+                        <a:ext uri="{28A0092B-C50C-407E-A947-70E740481C1C}">
+                          <a14:useLocalDpi xmlns:a14="http://schemas.microsoft.com/office/drawing/2010/main" val="0"/>
+                        </a:ext>
+                      </a:extLst>
+                    </a:blip>
+                    <a:srcRect/>
+                    <a:stretch>
+                      <a:fillRect/>
+                    </a:stretch>
+                  </pic:blipFill>
+                  <pic:spPr bwMode="auto">
+                    <a:xfrm>
+                      <a:off x="0" y="0"/>
+                      <a:ext cx="5723255" cy="3040380"/>
+                    </a:xfrm>
+                    <a:prstGeom prst="rect">
+                      <a:avLst/>
+                    </a:prstGeom>
+                    <a:noFill/>
+                    <a:ln>
+                      <a:noFill/>
+                    </a:ln>
+                  </pic:spPr>
+                </pic:pic>
+              </a:graphicData>
+            </a:graphic>
+          </wp:inline>
+        </w:drawing>
+      </w:r>
+      <w:r>
+        <w:rPr>
+          <w:noProof/>
+        </w:rPr>
+        <w:drawing>
+          <wp:inline distT="0" distB="0" distL="0" distR="0" wp14:anchorId="73EE2B96" wp14:editId="1F6C3D5B">
+            <wp:extent cx="5723255" cy="3040380"/>
+            <wp:effectExtent l="0" t="0" r="0" b="7620"/>
+            <wp:docPr id="1795253890" name="Picture 4"/>
+            <wp:cNvGraphicFramePr>
+              <a:graphicFrameLocks xmlns:a="http://schemas.openxmlformats.org/drawingml/2006/main" noChangeAspect="1"/>
+            </wp:cNvGraphicFramePr>
+            <a:graphic xmlns:a="http://schemas.openxmlformats.org/drawingml/2006/main">
+              <a:graphicData uri="http://schemas.openxmlformats.org/drawingml/2006/picture">
+                <pic:pic xmlns:pic="http://schemas.openxmlformats.org/drawingml/2006/picture">
+                  <pic:nvPicPr>
+                    <pic:cNvPr id="0" name="Picture 4"/>
+                    <pic:cNvPicPr>
+                      <a:picLocks noChangeAspect="1" noChangeArrowheads="1"/>
+                    </pic:cNvPicPr>
+                  </pic:nvPicPr>
+                  <pic:blipFill>
+                    <a:blip r:embed="rId65" cstate="print">
+                      <a:extLst>
+                        <a:ext uri="{28A0092B-C50C-407E-A947-70E740481C1C}">
+                          <a14:useLocalDpi xmlns:a14="http://schemas.microsoft.com/office/drawing/2010/main" val="0"/>
+                        </a:ext>
+                      </a:extLst>
+                    </a:blip>
+                    <a:srcRect/>
+                    <a:stretch>
+                      <a:fillRect/>
+                    </a:stretch>
+                  </pic:blipFill>
+                  <pic:spPr bwMode="auto">
+                    <a:xfrm>
+                      <a:off x="0" y="0"/>
+                      <a:ext cx="5723255" cy="3040380"/>
+                    </a:xfrm>
+                    <a:prstGeom prst="rect">
+                      <a:avLst/>
+                    </a:prstGeom>
+                    <a:noFill/>
+                    <a:ln>
+                      <a:noFill/>
+                    </a:ln>
+                  </pic:spPr>
+                </pic:pic>
+              </a:graphicData>
+            </a:graphic>
+          </wp:inline>
+        </w:drawing>
+      </w:r>
+      <w:r>
+        <w:rPr>
+          <w:noProof/>
+        </w:rPr>
+        <w:lastRenderedPageBreak/>
+        <w:drawing>
+          <wp:inline distT="0" distB="0" distL="0" distR="0" wp14:anchorId="6D94C880" wp14:editId="256E9C3B">
+            <wp:extent cx="5723255" cy="3040380"/>
+            <wp:effectExtent l="0" t="0" r="0" b="7620"/>
+            <wp:docPr id="1490672327" name="Picture 5"/>
+            <wp:cNvGraphicFramePr>
+              <a:graphicFrameLocks xmlns:a="http://schemas.openxmlformats.org/drawingml/2006/main" noChangeAspect="1"/>
+            </wp:cNvGraphicFramePr>
+            <a:graphic xmlns:a="http://schemas.openxmlformats.org/drawingml/2006/main">
+              <a:graphicData uri="http://schemas.openxmlformats.org/drawingml/2006/picture">
+                <pic:pic xmlns:pic="http://schemas.openxmlformats.org/drawingml/2006/picture">
+                  <pic:nvPicPr>
+                    <pic:cNvPr id="0" name="Picture 5"/>
+                    <pic:cNvPicPr>
+                      <a:picLocks noChangeAspect="1" noChangeArrowheads="1"/>
+                    </pic:cNvPicPr>
+                  </pic:nvPicPr>
+                  <pic:blipFill>
+                    <a:blip r:embed="rId66" cstate="print">
+                      <a:extLst>
+                        <a:ext uri="{28A0092B-C50C-407E-A947-70E740481C1C}">
+                          <a14:useLocalDpi xmlns:a14="http://schemas.microsoft.com/office/drawing/2010/main" val="0"/>
+                        </a:ext>
+                      </a:extLst>
+                    </a:blip>
+                    <a:srcRect/>
+                    <a:stretch>
+                      <a:fillRect/>
+                    </a:stretch>
+                  </pic:blipFill>
+                  <pic:spPr bwMode="auto">
+                    <a:xfrm>
+                      <a:off x="0" y="0"/>
+                      <a:ext cx="5723255" cy="3040380"/>
+                    </a:xfrm>
+                    <a:prstGeom prst="rect">
+                      <a:avLst/>
+                    </a:prstGeom>
+                    <a:noFill/>
+                    <a:ln>
+                      <a:noFill/>
+                    </a:ln>
+                  </pic:spPr>
+                </pic:pic>
+              </a:graphicData>
+            </a:graphic>
+          </wp:inline>
+        </w:drawing>
+      </w:r>
+      <w:r>
+        <w:rPr>
+          <w:noProof/>
+        </w:rPr>
+        <w:drawing>
+          <wp:inline distT="0" distB="0" distL="0" distR="0" wp14:anchorId="56F0CD5B" wp14:editId="0F5405C9">
+            <wp:extent cx="5723255" cy="3040380"/>
+            <wp:effectExtent l="0" t="0" r="0" b="7620"/>
+            <wp:docPr id="1682061257" name="Picture 6"/>
+            <wp:cNvGraphicFramePr>
+              <a:graphicFrameLocks xmlns:a="http://schemas.openxmlformats.org/drawingml/2006/main" noChangeAspect="1"/>
+            </wp:cNvGraphicFramePr>
+            <a:graphic xmlns:a="http://schemas.openxmlformats.org/drawingml/2006/main">
+              <a:graphicData uri="http://schemas.openxmlformats.org/drawingml/2006/picture">
+                <pic:pic xmlns:pic="http://schemas.openxmlformats.org/drawingml/2006/picture">
+                  <pic:nvPicPr>
+                    <pic:cNvPr id="0" name="Picture 6"/>
+                    <pic:cNvPicPr>
+                      <a:picLocks noChangeAspect="1" noChangeArrowheads="1"/>
+                    </pic:cNvPicPr>
+                  </pic:nvPicPr>
+                  <pic:blipFill>
+                    <a:blip r:embed="rId67" cstate="print">
+                      <a:extLst>
+                        <a:ext uri="{28A0092B-C50C-407E-A947-70E740481C1C}">
+                          <a14:useLocalDpi xmlns:a14="http://schemas.microsoft.com/office/drawing/2010/main" val="0"/>
+                        </a:ext>
+                      </a:extLst>
+                    </a:blip>
+                    <a:srcRect/>
+                    <a:stretch>
+                      <a:fillRect/>
+                    </a:stretch>
+                  </pic:blipFill>
+                  <pic:spPr bwMode="auto">
+                    <a:xfrm>
+                      <a:off x="0" y="0"/>
+                      <a:ext cx="5723255" cy="3040380"/>
+                    </a:xfrm>
+                    <a:prstGeom prst="rect">
+                      <a:avLst/>
+                    </a:prstGeom>
+                    <a:noFill/>
+                    <a:ln>
+                      <a:noFill/>
+                    </a:ln>
+                  </pic:spPr>
+                </pic:pic>
+              </a:graphicData>
+            </a:graphic>
+          </wp:inline>
+        </w:drawing>
+      </w:r>
+      <w:r>
+        <w:rPr>
+          <w:noProof/>
+        </w:rPr>
+        <w:lastRenderedPageBreak/>
+        <w:drawing>
+          <wp:inline distT="0" distB="0" distL="0" distR="0" wp14:anchorId="5D6B14F4" wp14:editId="21031BF3">
+            <wp:extent cx="5723255" cy="3040380"/>
+            <wp:effectExtent l="0" t="0" r="0" b="7620"/>
+            <wp:docPr id="240703303" name="Picture 7"/>
+            <wp:cNvGraphicFramePr>
+              <a:graphicFrameLocks xmlns:a="http://schemas.openxmlformats.org/drawingml/2006/main" noChangeAspect="1"/>
+            </wp:cNvGraphicFramePr>
+            <a:graphic xmlns:a="http://schemas.openxmlformats.org/drawingml/2006/main">
+              <a:graphicData uri="http://schemas.openxmlformats.org/drawingml/2006/picture">
+                <pic:pic xmlns:pic="http://schemas.openxmlformats.org/drawingml/2006/picture">
+                  <pic:nvPicPr>
+                    <pic:cNvPr id="0" name="Picture 7"/>
+                    <pic:cNvPicPr>
+                      <a:picLocks noChangeAspect="1" noChangeArrowheads="1"/>
+                    </pic:cNvPicPr>
+                  </pic:nvPicPr>
+                  <pic:blipFill>
+                    <a:blip r:embed="rId68" cstate="print">
+                      <a:extLst>
+                        <a:ext uri="{28A0092B-C50C-407E-A947-70E740481C1C}">
+                          <a14:useLocalDpi xmlns:a14="http://schemas.microsoft.com/office/drawing/2010/main" val="0"/>
+                        </a:ext>
+                      </a:extLst>
+                    </a:blip>
+                    <a:srcRect/>
+                    <a:stretch>
+                      <a:fillRect/>
+                    </a:stretch>
+                  </pic:blipFill>
+                  <pic:spPr bwMode="auto">
+                    <a:xfrm>
+                      <a:off x="0" y="0"/>
+                      <a:ext cx="5723255" cy="3040380"/>
+                    </a:xfrm>
+                    <a:prstGeom prst="rect">
+                      <a:avLst/>
+                    </a:prstGeom>
+                    <a:noFill/>
+                    <a:ln>
+                      <a:noFill/>
+                    </a:ln>
+                  </pic:spPr>
+                </pic:pic>
+              </a:graphicData>
+            </a:graphic>
+          </wp:inline>
+        </w:drawing>
+      </w:r>
+      <w:r>
+        <w:rPr>
+          <w:noProof/>
+        </w:rPr>
+        <w:drawing>
+          <wp:inline distT="0" distB="0" distL="0" distR="0" wp14:anchorId="34EBB5BF" wp14:editId="000D8064">
+            <wp:extent cx="5723255" cy="3040380"/>
+            <wp:effectExtent l="0" t="0" r="0" b="7620"/>
+            <wp:docPr id="924196186" name="Picture 8"/>
+            <wp:cNvGraphicFramePr>
+              <a:graphicFrameLocks xmlns:a="http://schemas.openxmlformats.org/drawingml/2006/main" noChangeAspect="1"/>
+            </wp:cNvGraphicFramePr>
+            <a:graphic xmlns:a="http://schemas.openxmlformats.org/drawingml/2006/main">
+              <a:graphicData uri="http://schemas.openxmlformats.org/drawingml/2006/picture">
+                <pic:pic xmlns:pic="http://schemas.openxmlformats.org/drawingml/2006/picture">
+                  <pic:nvPicPr>
+                    <pic:cNvPr id="0" name="Picture 8"/>
+                    <pic:cNvPicPr>
+                      <a:picLocks noChangeAspect="1" noChangeArrowheads="1"/>
+                    </pic:cNvPicPr>
+                  </pic:nvPicPr>
+                  <pic:blipFill>
+                    <a:blip r:embed="rId69" cstate="print">
+                      <a:extLst>
+                        <a:ext uri="{28A0092B-C50C-407E-A947-70E740481C1C}">
+                          <a14:useLocalDpi xmlns:a14="http://schemas.microsoft.com/office/drawing/2010/main" val="0"/>
+                        </a:ext>
+                      </a:extLst>
+                    </a:blip>
+                    <a:srcRect/>
+                    <a:stretch>
+                      <a:fillRect/>
+                    </a:stretch>
+                  </pic:blipFill>
+                  <pic:spPr bwMode="auto">
+                    <a:xfrm>
+                      <a:off x="0" y="0"/>
+                      <a:ext cx="5723255" cy="3040380"/>
+                    </a:xfrm>
+                    <a:prstGeom prst="rect">
+                      <a:avLst/>
+                    </a:prstGeom>
+                    <a:noFill/>
+                    <a:ln>
+                      <a:noFill/>
+                    </a:ln>
+                  </pic:spPr>
+                </pic:pic>
+              </a:graphicData>
+            </a:graphic>
+          </wp:inline>
+        </w:drawing>
+      </w:r>
+      <w:r>
+        <w:rPr>
+          <w:noProof/>
+        </w:rPr>
+        <w:lastRenderedPageBreak/>
+        <w:drawing>
+          <wp:inline distT="0" distB="0" distL="0" distR="0" wp14:anchorId="0BA4CBAA" wp14:editId="10E36E5C">
+            <wp:extent cx="5723255" cy="3040380"/>
+            <wp:effectExtent l="0" t="0" r="0" b="7620"/>
+            <wp:docPr id="2023480275" name="Picture 9"/>
+            <wp:cNvGraphicFramePr>
+              <a:graphicFrameLocks xmlns:a="http://schemas.openxmlformats.org/drawingml/2006/main" noChangeAspect="1"/>
+            </wp:cNvGraphicFramePr>
+            <a:graphic xmlns:a="http://schemas.openxmlformats.org/drawingml/2006/main">
+              <a:graphicData uri="http://schemas.openxmlformats.org/drawingml/2006/picture">
+                <pic:pic xmlns:pic="http://schemas.openxmlformats.org/drawingml/2006/picture">
+                  <pic:nvPicPr>
+                    <pic:cNvPr id="0" name="Picture 9"/>
+                    <pic:cNvPicPr>
+                      <a:picLocks noChangeAspect="1" noChangeArrowheads="1"/>
+                    </pic:cNvPicPr>
+                  </pic:nvPicPr>
+                  <pic:blipFill>
+                    <a:blip r:embed="rId70" cstate="print">
+                      <a:extLst>
+                        <a:ext uri="{28A0092B-C50C-407E-A947-70E740481C1C}">
+                          <a14:useLocalDpi xmlns:a14="http://schemas.microsoft.com/office/drawing/2010/main" val="0"/>
+                        </a:ext>
+                      </a:extLst>
+                    </a:blip>
+                    <a:srcRect/>
+                    <a:stretch>
+                      <a:fillRect/>
+                    </a:stretch>
+                  </pic:blipFill>
+                  <pic:spPr bwMode="auto">
+                    <a:xfrm>
+                      <a:off x="0" y="0"/>
+                      <a:ext cx="5723255" cy="3040380"/>
+                    </a:xfrm>
+                    <a:prstGeom prst="rect">
+                      <a:avLst/>
+                    </a:prstGeom>
+                    <a:noFill/>
+                    <a:ln>
+                      <a:noFill/>
+                    </a:ln>
+                  </pic:spPr>
+                </pic:pic>
+              </a:graphicData>
+            </a:graphic>
+          </wp:inline>
+        </w:drawing>
+      </w:r>
+      <w:r>
+        <w:rPr>
+          <w:noProof/>
+        </w:rPr>
+        <w:drawing>
+          <wp:inline distT="0" distB="0" distL="0" distR="0" wp14:anchorId="50559B2F" wp14:editId="0AEF141E">
+            <wp:extent cx="5723255" cy="3040380"/>
+            <wp:effectExtent l="0" t="0" r="0" b="7620"/>
+            <wp:docPr id="836924164" name="Picture 10"/>
+            <wp:cNvGraphicFramePr>
+              <a:graphicFrameLocks xmlns:a="http://schemas.openxmlformats.org/drawingml/2006/main" noChangeAspect="1"/>
+            </wp:cNvGraphicFramePr>
+            <a:graphic xmlns:a="http://schemas.openxmlformats.org/drawingml/2006/main">
+              <a:graphicData uri="http://schemas.openxmlformats.org/drawingml/2006/picture">
+                <pic:pic xmlns:pic="http://schemas.openxmlformats.org/drawingml/2006/picture">
+                  <pic:nvPicPr>
+                    <pic:cNvPr id="0" name="Picture 10"/>
+                    <pic:cNvPicPr>
+                      <a:picLocks noChangeAspect="1" noChangeArrowheads="1"/>
+                    </pic:cNvPicPr>
+                  </pic:nvPicPr>
+                  <pic:blipFill>
+                    <a:blip r:embed="rId71" cstate="print">
+                      <a:extLst>
+                        <a:ext uri="{28A0092B-C50C-407E-A947-70E740481C1C}">
+                          <a14:useLocalDpi xmlns:a14="http://schemas.microsoft.com/office/drawing/2010/main" val="0"/>
+                        </a:ext>
+                      </a:extLst>
+                    </a:blip>
+                    <a:srcRect/>
+                    <a:stretch>
+                      <a:fillRect/>
+                    </a:stretch>
+                  </pic:blipFill>
+                  <pic:spPr bwMode="auto">
+                    <a:xfrm>
+                      <a:off x="0" y="0"/>
+                      <a:ext cx="5723255" cy="3040380"/>
                     </a:xfrm>
                     <a:prstGeom prst="rect">
                       <a:avLst/>

</xml_diff>